<commit_message>
Agregacion de metodos y modificacion del uml
se agregaron 3 metodos a la clase Tec en la cual se encuentran los arreglos con los datos que se cargaran de un UML
</commit_message>
<xml_diff>
--- a/Guia Clases y metodos.docx
+++ b/Guia Clases y metodos.docx
@@ -209,6 +209,9 @@
       <w:r>
         <w:tab/>
         <w:t xml:space="preserve">Fecha de inicio </w:t>
+      </w:r>
+      <w:r>
+        <w:t>R</w:t>
       </w:r>
     </w:p>
     <w:p>
@@ -719,6 +722,10 @@
     <w:p>
       <w:pPr>
         <w:ind w:firstLine="708"/>
+        <w:rPr>
+          <w:rFonts w:ascii="Symbol" w:hAnsi="Symbol"/>
+          <w:lang w:val="en-US" w:eastAsia="ja-JP"/>
+        </w:rPr>
       </w:pPr>
       <w:r>
         <w:t>+</w:t>
@@ -728,6 +735,20 @@
         <w:t>RegistrarPasajero</w:t>
       </w:r>
       <w:proofErr w:type="spellEnd"/>
+      <w:r>
+        <w:rPr>
+          <w:rFonts w:ascii="Symbol" w:eastAsiaTheme="minorHAnsi" w:hAnsi="Symbol"/>
+          <w:lang w:val="en-US" w:eastAsia="ja-JP"/>
+        </w:rPr>
+        <w:t></w:t>
+      </w:r>
+      <w:r>
+        <w:rPr>
+          <w:rFonts w:ascii="Symbol" w:eastAsiaTheme="minorHAnsi" w:hAnsi="Symbol"/>
+          <w:lang w:val="en-US" w:eastAsia="ja-JP"/>
+        </w:rPr>
+        <w:t></w:t>
+      </w:r>
     </w:p>
     <w:p>
       <w:pPr>
@@ -1116,7 +1137,13 @@
         <w:t xml:space="preserve"> (chofer y pasajeros) mediante un servicio de mensajería</w:t>
       </w:r>
     </w:p>
-    <w:p/>
+    <w:p>
+      <w:pPr>
+        <w:pBdr>
+          <w:bottom w:val="dotted" w:sz="24" w:space="1" w:color="auto"/>
+        </w:pBdr>
+      </w:pPr>
+    </w:p>
     <w:p>
       <w:r>
         <w:t>Administrador</w:t>
@@ -1190,11 +1217,16 @@
     <w:p>
       <w:r>
         <w:tab/>
+      </w:r>
+      <w:r>
         <w:t xml:space="preserve">+Registrar Chofer </w:t>
       </w:r>
       <w:proofErr w:type="gramStart"/>
       <w:r>
-        <w:t>Nuevo()</w:t>
+        <w:t>Nuevo</w:t>
+      </w:r>
+      <w:r>
+        <w:t>()</w:t>
       </w:r>
       <w:proofErr w:type="gramEnd"/>
     </w:p>
@@ -1791,6 +1823,9 @@
     <w:p>
       <w:pPr>
         <w:ind w:left="708" w:firstLine="708"/>
+        <w:rPr>
+          <w:lang w:val="en-US"/>
+        </w:rPr>
       </w:pPr>
       <w:r>
         <w:t>Gráfico de pastel (circular)</w:t>
@@ -1811,7 +1846,7 @@
   <w:docDefaults>
     <w:rPrDefault>
       <w:rPr>
-        <w:rFonts w:asciiTheme="minorHAnsi" w:eastAsiaTheme="minorHAnsi" w:hAnsiTheme="minorHAnsi" w:cstheme="minorBidi"/>
+        <w:rFonts w:asciiTheme="minorHAnsi" w:eastAsia="MS Mincho" w:hAnsiTheme="minorHAnsi" w:cstheme="minorBidi"/>
         <w:sz w:val="22"/>
         <w:szCs w:val="22"/>
         <w:lang w:val="es-ES" w:eastAsia="en-US" w:bidi="ar-SA"/>

</xml_diff>

<commit_message>
Me levantaron  cuando estaba dormido
Esto pasa por tocar lo que no se toca y mi sueño es perturbado
</commit_message>
<xml_diff>
--- a/Guia Clases y metodos.docx
+++ b/Guia Clases y metodos.docx
@@ -257,10 +257,7 @@
       </w:r>
       <w:proofErr w:type="gramEnd"/>
       <w:r>
-        <w:t xml:space="preserve"> de c</w:t>
-      </w:r>
-      <w:r>
-        <w:t>édula jurídica</w:t>
+        <w:t xml:space="preserve"> de cédula jurídica</w:t>
       </w:r>
     </w:p>
     <w:p>
@@ -299,12 +296,18 @@
         <w:tab/>
         <w:t>Nombre</w:t>
       </w:r>
+      <w:r>
+        <w:t>+</w:t>
+      </w:r>
     </w:p>
     <w:p>
       <w:r>
         <w:tab/>
         <w:t>Cedula</w:t>
       </w:r>
+      <w:r>
+        <w:t>+</w:t>
+      </w:r>
     </w:p>
     <w:p>
       <w:r>
@@ -316,18 +319,27 @@
         <w:t>Direccion</w:t>
       </w:r>
       <w:proofErr w:type="spellEnd"/>
+      <w:r>
+        <w:t>+</w:t>
+      </w:r>
     </w:p>
     <w:p>
       <w:r>
         <w:tab/>
         <w:t>Correo</w:t>
       </w:r>
+      <w:r>
+        <w:t>+</w:t>
+      </w:r>
     </w:p>
     <w:p>
       <w:r>
         <w:tab/>
         <w:t>Teléfono</w:t>
       </w:r>
+      <w:r>
+        <w:t>+</w:t>
+      </w:r>
     </w:p>
     <w:p>
       <w:r>
@@ -397,10 +409,7 @@
     </w:p>
     <w:p>
       <w:r>
-        <w:t>-</w:t>
-      </w:r>
-      <w:r>
-        <w:t>&gt;Licencia:</w:t>
+        <w:t>-&gt;Licencia:</w:t>
       </w:r>
     </w:p>
     <w:p>
@@ -458,12 +467,18 @@
         <w:tab/>
         <w:t>Punto de salida</w:t>
       </w:r>
+      <w:r>
+        <w:t>+</w:t>
+      </w:r>
     </w:p>
     <w:p>
       <w:r>
         <w:tab/>
         <w:t>Fecha</w:t>
       </w:r>
+      <w:r>
+        <w:t>+</w:t>
+      </w:r>
     </w:p>
     <w:p>
       <w:r>
@@ -477,6 +492,9 @@
       <w:r>
         <w:t xml:space="preserve"> de Inicio</w:t>
       </w:r>
+      <w:r>
+        <w:t>+</w:t>
+      </w:r>
     </w:p>
     <w:p>
       <w:r>
@@ -490,34 +508,65 @@
       <w:r>
         <w:t xml:space="preserve"> finalización</w:t>
       </w:r>
+      <w:r>
+        <w:t>+</w:t>
+      </w:r>
     </w:p>
     <w:p>
       <w:r>
         <w:tab/>
         <w:t>Chofer Asignado</w:t>
       </w:r>
+      <w:r>
+        <w:t>+</w:t>
+      </w:r>
+    </w:p>
+    <w:p>
+      <w:r>
+        <w:tab/>
+      </w:r>
+      <w:proofErr w:type="spellStart"/>
+      <w:r>
+        <w:t>Vehiculo</w:t>
+      </w:r>
+      <w:proofErr w:type="spellEnd"/>
+      <w:r>
+        <w:t xml:space="preserve"> Asignado+</w:t>
+      </w:r>
     </w:p>
     <w:p>
       <w:r>
         <w:tab/>
         <w:t>Kilometraje inicial</w:t>
       </w:r>
+      <w:r>
+        <w:t>+</w:t>
+      </w:r>
     </w:p>
     <w:p>
       <w:r>
         <w:tab/>
         <w:t>Kilometraje Fina</w:t>
       </w:r>
-    </w:p>
-    <w:p>
-      <w:pPr>
-        <w:ind w:firstLine="708"/>
-      </w:pPr>
-      <w:proofErr w:type="gramStart"/>
-      <w:r>
-        <w:t>ESTADO()</w:t>
-      </w:r>
-      <w:proofErr w:type="gramEnd"/>
+      <w:r>
+        <w:t>+</w:t>
+      </w:r>
+    </w:p>
+    <w:p>
+      <w:pPr>
+        <w:ind w:firstLine="708"/>
+      </w:pPr>
+      <w:proofErr w:type="gramStart"/>
+      <w:r>
+        <w:t>ESTADO(</w:t>
+      </w:r>
+      <w:proofErr w:type="gramEnd"/>
+      <w:r>
+        <w:t>)</w:t>
+      </w:r>
+      <w:r>
+        <w:t>+</w:t>
+      </w:r>
     </w:p>
     <w:p>
       <w:pPr>
@@ -542,6 +591,9 @@
       <w:r>
         <w:t>Fecha de solicitud</w:t>
       </w:r>
+      <w:r>
+        <w:t>+</w:t>
+      </w:r>
     </w:p>
     <w:p>
       <w:pPr>
@@ -560,18 +612,24 @@
       <w:r>
         <w:t>IVA-XXX)</w:t>
       </w:r>
-    </w:p>
-    <w:p>
-      <w:pPr>
-        <w:ind w:firstLine="708"/>
-      </w:pPr>
-      <w:r>
+      <w:r>
+        <w:t>+</w:t>
+      </w:r>
+    </w:p>
+    <w:p>
+      <w:pPr>
+        <w:ind w:firstLine="708"/>
+      </w:pPr>
+      <w:r>
+        <w:lastRenderedPageBreak/>
         <w:t>Solicitante&lt;Secretaria&gt;</w:t>
       </w:r>
-    </w:p>
-    <w:p>
-      <w:r>
-        <w:lastRenderedPageBreak/>
+      <w:r>
+        <w:t>+</w:t>
+      </w:r>
+    </w:p>
+    <w:p>
+      <w:r>
         <w:tab/>
       </w:r>
     </w:p>
@@ -770,8 +828,6 @@
       </w:pPr>
       <w:r>
         <w:tab/>
-      </w:r>
-      <w:r>
         <w:t xml:space="preserve">-Ingresa todo la </w:t>
       </w:r>
       <w:proofErr w:type="spellStart"/>
@@ -837,10 +893,7 @@
       <w:bookmarkEnd w:id="0"/>
       <w:bookmarkEnd w:id="1"/>
       <w:r>
-        <w:t>fecha de inicio de solicitud tiene que tener po</w:t>
-      </w:r>
-      <w:r>
-        <w:t>r</w:t>
+        <w:t>fecha de inicio de solicitud tiene que tener por</w:t>
       </w:r>
       <w:r>
         <w:t xml:space="preserve"> </w:t>
@@ -852,10 +905,7 @@
         <w:t xml:space="preserve"> </w:t>
       </w:r>
       <w:r>
-        <w:t>menos 24 horas an</w:t>
-      </w:r>
-      <w:r>
-        <w:t>tes</w:t>
+        <w:t>menos 24 horas antes</w:t>
       </w:r>
       <w:r>
         <w:t>(X)</w:t>
@@ -884,7 +934,289 @@
     <w:p>
       <w:r>
         <w:tab/>
-        <w:t xml:space="preserve">+Listar Solicitudes de </w:t>
+        <w:t>+Listar Solicitudes de viaje(</w:t>
+      </w:r>
+      <w:r>
+        <w:t>X</w:t>
+      </w:r>
+      <w:r>
+        <w:t>)</w:t>
+      </w:r>
+    </w:p>
+    <w:p>
+      <w:r>
+        <w:tab/>
+      </w:r>
+      <w:r>
+        <w:tab/>
+        <w:t xml:space="preserve">-Fecha de </w:t>
+      </w:r>
+      <w:proofErr w:type="gramStart"/>
+      <w:r>
+        <w:t>solicitud(</w:t>
+      </w:r>
+      <w:proofErr w:type="gramEnd"/>
+      <w:r>
+        <w:t>DD/MM/AAAA)</w:t>
+      </w:r>
+      <w:r>
+        <w:t>(X)</w:t>
+      </w:r>
+    </w:p>
+    <w:p>
+      <w:r>
+        <w:tab/>
+      </w:r>
+      <w:r>
+        <w:tab/>
+        <w:t>-</w:t>
+      </w:r>
+      <w:proofErr w:type="gramStart"/>
+      <w:r>
+        <w:t>Estado(</w:t>
+      </w:r>
+      <w:proofErr w:type="spellStart"/>
+      <w:proofErr w:type="gramEnd"/>
+      <w:r>
+        <w:t>Confeccion</w:t>
+      </w:r>
+      <w:proofErr w:type="spellEnd"/>
+      <w:r>
+        <w:t>/Aprobado/Cancelado/No Aprobado)</w:t>
+      </w:r>
+      <w:r>
+        <w:t>(X)</w:t>
+      </w:r>
+    </w:p>
+    <w:p>
+      <w:r>
+        <w:tab/>
+      </w:r>
+      <w:r>
+        <w:tab/>
+        <w:t>-</w:t>
+      </w:r>
+      <w:proofErr w:type="spellStart"/>
+      <w:r>
+        <w:t>Destino</w:t>
+      </w:r>
+      <w:proofErr w:type="gramStart"/>
+      <w:r>
+        <w:t>:String</w:t>
+      </w:r>
+      <w:proofErr w:type="spellEnd"/>
+      <w:proofErr w:type="gramEnd"/>
+      <w:r>
+        <w:t xml:space="preserve"> (X)</w:t>
+      </w:r>
+    </w:p>
+    <w:p>
+      <w:r>
+        <w:tab/>
+      </w:r>
+      <w:r>
+        <w:tab/>
+        <w:t>-Los datos se deben desplegar de forma tabular y corresponden a:</w:t>
+      </w:r>
+      <w:r>
+        <w:t xml:space="preserve"> (X)</w:t>
+      </w:r>
+    </w:p>
+    <w:p>
+      <w:pPr>
+        <w:ind w:left="1416" w:firstLine="708"/>
+      </w:pPr>
+      <w:r>
+        <w:t>1. ID de la solicitud de viaje</w:t>
+      </w:r>
+      <w:r>
+        <w:t>(</w:t>
+      </w:r>
+      <w:r>
+        <w:t>X</w:t>
+      </w:r>
+      <w:r>
+        <w:t>)</w:t>
+      </w:r>
+    </w:p>
+    <w:p>
+      <w:pPr>
+        <w:ind w:left="1416" w:firstLine="708"/>
+      </w:pPr>
+      <w:r>
+        <w:t>2. Fecha de ingreso al sistema</w:t>
+      </w:r>
+      <w:r>
+        <w:t>(</w:t>
+      </w:r>
+      <w:r>
+        <w:t>X</w:t>
+      </w:r>
+      <w:r>
+        <w:t>)</w:t>
+      </w:r>
+    </w:p>
+    <w:p>
+      <w:pPr>
+        <w:ind w:left="1416" w:firstLine="708"/>
+      </w:pPr>
+      <w:r>
+        <w:t>3. Estado</w:t>
+      </w:r>
+      <w:r>
+        <w:t>(</w:t>
+      </w:r>
+      <w:r>
+        <w:t>X</w:t>
+      </w:r>
+      <w:r>
+        <w:t>)</w:t>
+      </w:r>
+    </w:p>
+    <w:p>
+      <w:pPr>
+        <w:ind w:left="1416" w:firstLine="708"/>
+      </w:pPr>
+      <w:r>
+        <w:t>4. Destino</w:t>
+      </w:r>
+      <w:r>
+        <w:t>(</w:t>
+      </w:r>
+      <w:r>
+        <w:t>X</w:t>
+      </w:r>
+      <w:r>
+        <w:t>)</w:t>
+      </w:r>
+    </w:p>
+    <w:p>
+      <w:pPr>
+        <w:ind w:left="1416" w:firstLine="708"/>
+      </w:pPr>
+      <w:r>
+        <w:lastRenderedPageBreak/>
+        <w:t>5. Fecha de inicio del viaje</w:t>
+      </w:r>
+      <w:r>
+        <w:t>(</w:t>
+      </w:r>
+      <w:r>
+        <w:t>X</w:t>
+      </w:r>
+      <w:r>
+        <w:t>)</w:t>
+      </w:r>
+    </w:p>
+    <w:p>
+      <w:pPr>
+        <w:ind w:firstLine="708"/>
+      </w:pPr>
+      <w:r>
+        <w:tab/>
+        <w:t xml:space="preserve">-Solo </w:t>
+      </w:r>
+      <w:proofErr w:type="spellStart"/>
+      <w:r>
+        <w:t>mostrao</w:t>
+      </w:r>
+      <w:proofErr w:type="spellEnd"/>
+      <w:r>
+        <w:t xml:space="preserve"> los registros que cumplan los criterios de búsqueda</w:t>
+      </w:r>
+      <w:r>
+        <w:t>(X)</w:t>
+      </w:r>
+    </w:p>
+    <w:p>
+      <w:pPr>
+        <w:ind w:left="1416"/>
+      </w:pPr>
+      <w:r>
+        <w:t xml:space="preserve">-Solamente se mostraran los viajes que un usuario </w:t>
+      </w:r>
+      <w:proofErr w:type="gramStart"/>
+      <w:r>
+        <w:t>especifico</w:t>
+      </w:r>
+      <w:proofErr w:type="gramEnd"/>
+      <w:r>
+        <w:t xml:space="preserve"> ha ingresado al sistema(X)</w:t>
+      </w:r>
+    </w:p>
+    <w:p>
+      <w:r>
+        <w:tab/>
+        <w:t>+Consultar detalle de una solicitud(</w:t>
+      </w:r>
+      <w:r>
+        <w:t>X</w:t>
+      </w:r>
+      <w:r>
+        <w:t>)</w:t>
+      </w:r>
+    </w:p>
+    <w:p>
+      <w:r>
+        <w:tab/>
+      </w:r>
+      <w:r>
+        <w:tab/>
+        <w:t>-</w:t>
+      </w:r>
+      <w:proofErr w:type="spellStart"/>
+      <w:r>
+        <w:t>toString</w:t>
+      </w:r>
+      <w:proofErr w:type="spellEnd"/>
+      <w:r>
+        <w:t xml:space="preserve"> de </w:t>
+      </w:r>
+      <w:proofErr w:type="gramStart"/>
+      <w:r>
+        <w:t>Viaje</w:t>
+      </w:r>
+      <w:r>
+        <w:t>(</w:t>
+      </w:r>
+      <w:proofErr w:type="gramEnd"/>
+      <w:r>
+        <w:t>Z)</w:t>
+      </w:r>
+    </w:p>
+    <w:p>
+      <w:r>
+        <w:tab/>
+      </w:r>
+      <w:r>
+        <w:tab/>
+        <w:t>-Relacionada con Listar Solicitudes</w:t>
+      </w:r>
+    </w:p>
+    <w:p>
+      <w:r>
+        <w:tab/>
+      </w:r>
+      <w:r>
+        <w:tab/>
+        <w:t xml:space="preserve">-si no hay chofer y </w:t>
+      </w:r>
+      <w:proofErr w:type="spellStart"/>
+      <w:r>
+        <w:t>Veiculo</w:t>
+      </w:r>
+      <w:proofErr w:type="spellEnd"/>
+      <w:r>
+        <w:t xml:space="preserve"> deberán salir como “Sin Asignar”</w:t>
+      </w:r>
+      <w:r>
+        <w:t>(X)</w:t>
+      </w:r>
+    </w:p>
+    <w:p>
+      <w:r>
+        <w:tab/>
+        <w:t xml:space="preserve">+Cancelar Solicitud de </w:t>
       </w:r>
       <w:proofErr w:type="gramStart"/>
       <w:r>
@@ -898,209 +1230,6 @@
       </w:r>
       <w:r>
         <w:tab/>
-        <w:t xml:space="preserve">-Fecha de </w:t>
-      </w:r>
-      <w:proofErr w:type="gramStart"/>
-      <w:r>
-        <w:t>solicitud(</w:t>
-      </w:r>
-      <w:proofErr w:type="gramEnd"/>
-      <w:r>
-        <w:t>DD/MM/AAAA)</w:t>
-      </w:r>
-    </w:p>
-    <w:p>
-      <w:r>
-        <w:tab/>
-      </w:r>
-      <w:r>
-        <w:tab/>
-        <w:t>-</w:t>
-      </w:r>
-      <w:proofErr w:type="gramStart"/>
-      <w:r>
-        <w:t>Estado(</w:t>
-      </w:r>
-      <w:proofErr w:type="spellStart"/>
-      <w:proofErr w:type="gramEnd"/>
-      <w:r>
-        <w:t>Confeccion</w:t>
-      </w:r>
-      <w:proofErr w:type="spellEnd"/>
-      <w:r>
-        <w:t>/Aprobado/Cancelado/No Aprobado)</w:t>
-      </w:r>
-    </w:p>
-    <w:p>
-      <w:r>
-        <w:tab/>
-      </w:r>
-      <w:r>
-        <w:tab/>
-        <w:t>-</w:t>
-      </w:r>
-      <w:proofErr w:type="spellStart"/>
-      <w:r>
-        <w:t>Destino</w:t>
-      </w:r>
-      <w:proofErr w:type="gramStart"/>
-      <w:r>
-        <w:t>:String</w:t>
-      </w:r>
-      <w:proofErr w:type="spellEnd"/>
-      <w:proofErr w:type="gramEnd"/>
-    </w:p>
-    <w:p>
-      <w:r>
-        <w:tab/>
-      </w:r>
-      <w:r>
-        <w:tab/>
-        <w:t>-Los datos se deben desplegar de forma tabular y corresponden a:</w:t>
-      </w:r>
-    </w:p>
-    <w:p>
-      <w:pPr>
-        <w:ind w:left="1416" w:firstLine="708"/>
-      </w:pPr>
-      <w:r>
-        <w:t>1. ID de la solici</w:t>
-      </w:r>
-      <w:r>
-        <w:t>tud de viaje</w:t>
-      </w:r>
-    </w:p>
-    <w:p>
-      <w:pPr>
-        <w:ind w:left="1416" w:firstLine="708"/>
-      </w:pPr>
-      <w:r>
-        <w:t>2. Fecha de ingreso al sistema</w:t>
-      </w:r>
-    </w:p>
-    <w:p>
-      <w:pPr>
-        <w:ind w:left="1416" w:firstLine="708"/>
-      </w:pPr>
-      <w:r>
-        <w:t>3. Estado</w:t>
-      </w:r>
-    </w:p>
-    <w:p>
-      <w:pPr>
-        <w:ind w:left="1416" w:firstLine="708"/>
-      </w:pPr>
-      <w:r>
-        <w:t>4. Destino</w:t>
-      </w:r>
-    </w:p>
-    <w:p>
-      <w:pPr>
-        <w:ind w:left="1416" w:firstLine="708"/>
-      </w:pPr>
-      <w:r>
-        <w:t>5. Fecha de inicio del viaje</w:t>
-      </w:r>
-    </w:p>
-    <w:p>
-      <w:pPr>
-        <w:ind w:firstLine="708"/>
-      </w:pPr>
-      <w:r>
-        <w:lastRenderedPageBreak/>
-        <w:tab/>
-        <w:t xml:space="preserve">-Solo </w:t>
-      </w:r>
-      <w:proofErr w:type="spellStart"/>
-      <w:r>
-        <w:t>mostrao</w:t>
-      </w:r>
-      <w:proofErr w:type="spellEnd"/>
-      <w:r>
-        <w:t xml:space="preserve"> los registros que cumplan los criterios de búsqueda</w:t>
-      </w:r>
-    </w:p>
-    <w:p>
-      <w:pPr>
-        <w:ind w:left="1416"/>
-      </w:pPr>
-      <w:r>
-        <w:t>-Solamente se mostraran los viajes que un usuario especifico ha ingresado al sistema(X)</w:t>
-      </w:r>
-    </w:p>
-    <w:p>
-      <w:r>
-        <w:tab/>
-      </w:r>
-      <w:r>
-        <w:t xml:space="preserve">+Consultar detalle de una </w:t>
-      </w:r>
-      <w:proofErr w:type="gramStart"/>
-      <w:r>
-        <w:t>solicitud()</w:t>
-      </w:r>
-      <w:proofErr w:type="gramEnd"/>
-    </w:p>
-    <w:p>
-      <w:r>
-        <w:tab/>
-      </w:r>
-      <w:r>
-        <w:tab/>
-        <w:t>-</w:t>
-      </w:r>
-      <w:proofErr w:type="spellStart"/>
-      <w:r>
-        <w:t>toString</w:t>
-      </w:r>
-      <w:proofErr w:type="spellEnd"/>
-      <w:r>
-        <w:t xml:space="preserve"> de Viaje</w:t>
-      </w:r>
-    </w:p>
-    <w:p>
-      <w:r>
-        <w:tab/>
-      </w:r>
-      <w:r>
-        <w:tab/>
-        <w:t>-Relacionada con Listar Solicitudes</w:t>
-      </w:r>
-    </w:p>
-    <w:p>
-      <w:r>
-        <w:tab/>
-      </w:r>
-      <w:r>
-        <w:tab/>
-        <w:t xml:space="preserve">-si no hay chofer y </w:t>
-      </w:r>
-      <w:proofErr w:type="spellStart"/>
-      <w:r>
-        <w:t>Veiculo</w:t>
-      </w:r>
-      <w:proofErr w:type="spellEnd"/>
-      <w:r>
-        <w:t xml:space="preserve"> deberán salir como “Sin Asignar”</w:t>
-      </w:r>
-    </w:p>
-    <w:p>
-      <w:r>
-        <w:tab/>
-        <w:t xml:space="preserve">+Cancelar Solicitud de </w:t>
-      </w:r>
-      <w:proofErr w:type="gramStart"/>
-      <w:r>
-        <w:t>viaje()</w:t>
-      </w:r>
-      <w:proofErr w:type="gramEnd"/>
-    </w:p>
-    <w:p>
-      <w:r>
-        <w:tab/>
-      </w:r>
-      <w:r>
-        <w:tab/>
         <w:t xml:space="preserve">-si el viaje esta en </w:t>
       </w:r>
       <w:proofErr w:type="spellStart"/>
@@ -1111,17 +1240,17 @@
       <w:r>
         <w:t xml:space="preserve"> pasa a Cancelado</w:t>
       </w:r>
-    </w:p>
-    <w:p>
-      <w:r>
-        <w:tab/>
-      </w:r>
-      <w:r>
-        <w:tab/>
-        <w:t>-Si el esta</w:t>
-      </w:r>
-      <w:r>
-        <w:t>do del viaje es  ̈Aprobado ̈, se debe notificar a los teléfonos de los</w:t>
+      <w:r>
+        <w:t>(X)</w:t>
+      </w:r>
+    </w:p>
+    <w:p>
+      <w:r>
+        <w:tab/>
+      </w:r>
+      <w:r>
+        <w:tab/>
+        <w:t>-Si el estado del viaje es  ̈Aprobado ̈, se debe notificar a los teléfonos de los</w:t>
       </w:r>
     </w:p>
     <w:p>
@@ -1135,6 +1264,9 @@
       <w:proofErr w:type="gramEnd"/>
       <w:r>
         <w:t xml:space="preserve"> (chofer y pasajeros) mediante un servicio de mensajería</w:t>
+      </w:r>
+      <w:r>
+        <w:t>(Z)</w:t>
       </w:r>
     </w:p>
     <w:p>
@@ -1217,16 +1349,14 @@
     <w:p>
       <w:r>
         <w:tab/>
-        <w:t xml:space="preserve">+Registrar </w:t>
-      </w:r>
-      <w:r>
-        <w:t xml:space="preserve">Chofer </w:t>
-      </w:r>
-      <w:proofErr w:type="gramStart"/>
-      <w:r>
-        <w:t>Nuevo()</w:t>
-      </w:r>
-      <w:proofErr w:type="gramEnd"/>
+        <w:t>+Registrar Chofer Nuevo(</w:t>
+      </w:r>
+      <w:r>
+        <w:t>X</w:t>
+      </w:r>
+      <w:r>
+        <w:t>)</w:t>
+      </w:r>
     </w:p>
     <w:p>
       <w:r>
@@ -1249,6 +1379,9 @@
       <w:r>
         <w:t xml:space="preserve"> una licencia)</w:t>
       </w:r>
+      <w:r>
+        <w:t>(X)</w:t>
+      </w:r>
     </w:p>
     <w:p>
       <w:pPr>
@@ -1257,6 +1390,9 @@
       <w:r>
         <w:t>*La fecha de vencimiento de la licencia no pueden ser menores a la del sistema</w:t>
       </w:r>
+      <w:r>
+        <w:t>(X)</w:t>
+      </w:r>
     </w:p>
     <w:p>
       <w:r>
@@ -1270,9 +1406,15 @@
       </w:r>
       <w:proofErr w:type="spellEnd"/>
       <w:r>
-        <w:t>()</w:t>
-      </w:r>
-      <w:proofErr w:type="gramEnd"/>
+        <w:t>(</w:t>
+      </w:r>
+      <w:proofErr w:type="gramEnd"/>
+      <w:r>
+        <w:t>Z</w:t>
+      </w:r>
+      <w:r>
+        <w:t>)</w:t>
+      </w:r>
     </w:p>
     <w:p>
       <w:r>
@@ -1309,10 +1451,7 @@
       </w:r>
       <w:proofErr w:type="spellStart"/>
       <w:r>
-        <w:t>Ve</w:t>
-      </w:r>
-      <w:r>
-        <w:t>hiculo</w:t>
+        <w:t>Vehiculo</w:t>
       </w:r>
       <w:proofErr w:type="spellEnd"/>
       <w:r>
@@ -1372,6 +1511,7 @@
     </w:p>
     <w:p>
       <w:r>
+        <w:lastRenderedPageBreak/>
         <w:tab/>
       </w:r>
       <w:r>
@@ -1384,106 +1524,390 @@
         <w:ind w:left="1416" w:firstLine="708"/>
       </w:pPr>
       <w:r>
+        <w:t>1. ID de la solicitud de viaje</w:t>
+      </w:r>
+    </w:p>
+    <w:p>
+      <w:pPr>
+        <w:ind w:left="1416" w:firstLine="708"/>
+      </w:pPr>
+      <w:r>
+        <w:t>2. Fecha de ingreso al sistema</w:t>
+      </w:r>
+    </w:p>
+    <w:p>
+      <w:pPr>
+        <w:ind w:left="1416" w:firstLine="708"/>
+      </w:pPr>
+      <w:r>
+        <w:t>3. Estado</w:t>
+      </w:r>
+    </w:p>
+    <w:p>
+      <w:pPr>
+        <w:ind w:left="1416" w:firstLine="708"/>
+      </w:pPr>
+      <w:r>
+        <w:t>4. Destino</w:t>
+      </w:r>
+    </w:p>
+    <w:p>
+      <w:pPr>
+        <w:ind w:left="1416" w:firstLine="708"/>
+      </w:pPr>
+      <w:r>
+        <w:t>5. Escuela o departamento que realiza la solicitud de viaje</w:t>
+      </w:r>
+    </w:p>
+    <w:p>
+      <w:r>
+        <w:tab/>
+      </w:r>
+      <w:r>
+        <w:tab/>
+        <w:t>- ordenados según la fecha de ingreso de la solicitud de viaje.</w:t>
+      </w:r>
+    </w:p>
+    <w:p>
+      <w:r>
+        <w:tab/>
+        <w:t xml:space="preserve">-Aprobar Solicitud de </w:t>
+      </w:r>
+      <w:proofErr w:type="gramStart"/>
+      <w:r>
+        <w:t>viaje()</w:t>
+      </w:r>
+      <w:proofErr w:type="gramEnd"/>
+    </w:p>
+    <w:p>
+      <w:r>
+        <w:tab/>
+      </w:r>
+      <w:r>
+        <w:tab/>
+        <w:t>- cambiar el estado de la solicitud de viaje a “Aprobado”</w:t>
+      </w:r>
+    </w:p>
+    <w:p>
+      <w:r>
+        <w:tab/>
+      </w:r>
+      <w:r>
+        <w:tab/>
+        <w:t>- Además, en este momento se debe asignar un chofer y un vehículo.</w:t>
+      </w:r>
+    </w:p>
+    <w:p>
+      <w:r>
+        <w:tab/>
+      </w:r>
+      <w:r>
+        <w:tab/>
+        <w:t>- El chofer asignado no puede haber sido asignado a otro viaje dentro de la</w:t>
+      </w:r>
+    </w:p>
+    <w:p>
+      <w:pPr>
+        <w:ind w:left="708" w:firstLine="708"/>
+      </w:pPr>
+      <w:proofErr w:type="gramStart"/>
+      <w:r>
+        <w:t>misma</w:t>
+      </w:r>
+      <w:proofErr w:type="gramEnd"/>
+      <w:r>
+        <w:t xml:space="preserve"> fecha de inicio y finalización.</w:t>
+      </w:r>
+    </w:p>
+    <w:p>
+      <w:pPr>
+        <w:ind w:left="708" w:firstLine="708"/>
+      </w:pPr>
+      <w:r>
+        <w:t>- El vehículo asignado no puede haber sido asignado a otro viaje dentro de la</w:t>
+      </w:r>
+    </w:p>
+    <w:p>
+      <w:pPr>
+        <w:ind w:left="708" w:firstLine="708"/>
+      </w:pPr>
+      <w:proofErr w:type="gramStart"/>
+      <w:r>
+        <w:t>misma</w:t>
+      </w:r>
+      <w:proofErr w:type="gramEnd"/>
+      <w:r>
+        <w:t xml:space="preserve"> fecha de inicio y finalización.</w:t>
+      </w:r>
+    </w:p>
+    <w:p>
+      <w:pPr>
+        <w:ind w:left="708" w:firstLine="708"/>
+      </w:pPr>
+      <w:r>
+        <w:t>-La capacidad del vehículo que se asigna no puede ser inferior a la cantidad</w:t>
+      </w:r>
+    </w:p>
+    <w:p>
+      <w:pPr>
+        <w:ind w:left="708" w:firstLine="708"/>
+      </w:pPr>
+      <w:proofErr w:type="gramStart"/>
+      <w:r>
+        <w:t>de</w:t>
+      </w:r>
+      <w:proofErr w:type="gramEnd"/>
+      <w:r>
+        <w:t xml:space="preserve"> viajeros. Debe tomar en cuenta que el chofer incide en la capacidad</w:t>
+      </w:r>
+    </w:p>
+    <w:p>
+      <w:pPr>
+        <w:ind w:left="708" w:firstLine="708"/>
+      </w:pPr>
+      <w:proofErr w:type="gramStart"/>
+      <w:r>
+        <w:t>disponible</w:t>
+      </w:r>
+      <w:proofErr w:type="gramEnd"/>
+      <w:r>
+        <w:t xml:space="preserve"> de un vehículo.</w:t>
+      </w:r>
+    </w:p>
+    <w:p>
+      <w:pPr>
+        <w:ind w:left="708" w:firstLine="708"/>
+      </w:pPr>
+      <w:r>
+        <w:t>El sistema debe notificar vía correo electrónico a todos los interesados</w:t>
+      </w:r>
+    </w:p>
+    <w:p>
+      <w:pPr>
+        <w:ind w:left="708" w:firstLine="708"/>
+      </w:pPr>
+      <w:r>
+        <w:t>(</w:t>
+      </w:r>
+      <w:proofErr w:type="gramStart"/>
+      <w:r>
+        <w:t>chofer</w:t>
+      </w:r>
+      <w:proofErr w:type="gramEnd"/>
+      <w:r>
+        <w:t>, pasajeros y el usuario que creó la solicitud del viaje).</w:t>
+      </w:r>
+    </w:p>
+    <w:p>
+      <w:pPr>
+        <w:ind w:left="1416"/>
+      </w:pPr>
+      <w:r>
+        <w:t>Para ello se debe adjuntar en el correo un documento PDF que al menos debe contener los siguientes datos:</w:t>
+      </w:r>
+    </w:p>
+    <w:p>
+      <w:pPr>
+        <w:ind w:left="1416" w:firstLine="708"/>
+      </w:pPr>
+      <w:r>
+        <w:t>- Nombre del chofer asignado y su teléfono</w:t>
+      </w:r>
+    </w:p>
+    <w:p>
+      <w:pPr>
+        <w:ind w:left="1416" w:firstLine="708"/>
+      </w:pPr>
+      <w:r>
+        <w:t>- Punto de inicio del viaje, fecha y hora.</w:t>
+      </w:r>
+    </w:p>
+    <w:p>
+      <w:pPr>
+        <w:ind w:left="1416" w:firstLine="708"/>
+      </w:pPr>
+      <w:r>
+        <w:t>- Lista de los viajeros y sus números de teléfono.</w:t>
+      </w:r>
+    </w:p>
+    <w:p>
+      <w:r>
+        <w:tab/>
+        <w:t xml:space="preserve">+Registrar nueva </w:t>
+      </w:r>
+      <w:proofErr w:type="gramStart"/>
+      <w:r>
+        <w:t>Secretaria()</w:t>
+      </w:r>
+      <w:proofErr w:type="gramEnd"/>
+    </w:p>
+    <w:p>
+      <w:pPr>
+        <w:ind w:left="1410"/>
+      </w:pPr>
+      <w:r>
+        <w:t>- El nombre del usuario corresponde al nombre utilizado en el correo electrónico.</w:t>
+      </w:r>
+    </w:p>
+    <w:p>
+      <w:pPr>
+        <w:ind w:left="1410"/>
+      </w:pPr>
+      <w:r>
+        <w:t>- La contraseña será generado de forma automática por el sistema siguiente</w:t>
+      </w:r>
+    </w:p>
+    <w:p>
+      <w:pPr>
+        <w:ind w:left="1410"/>
+      </w:pPr>
+      <w:proofErr w:type="gramStart"/>
+      <w:r>
         <w:lastRenderedPageBreak/>
-        <w:t>1. ID de la solicitud de viaje</w:t>
-      </w:r>
-    </w:p>
-    <w:p>
-      <w:pPr>
-        <w:ind w:left="1416" w:firstLine="708"/>
-      </w:pPr>
-      <w:r>
-        <w:t>2. Fecha de ingreso al sistema</w:t>
-      </w:r>
-    </w:p>
-    <w:p>
-      <w:pPr>
-        <w:ind w:left="1416" w:firstLine="708"/>
-      </w:pPr>
-      <w:r>
-        <w:t>3. Estado</w:t>
-      </w:r>
-    </w:p>
-    <w:p>
-      <w:pPr>
-        <w:ind w:left="1416" w:firstLine="708"/>
-      </w:pPr>
-      <w:r>
-        <w:t xml:space="preserve">4. </w:t>
-      </w:r>
-      <w:r>
-        <w:t>Destino</w:t>
-      </w:r>
-    </w:p>
-    <w:p>
-      <w:pPr>
-        <w:ind w:left="1416" w:firstLine="708"/>
-      </w:pPr>
-      <w:r>
-        <w:t>5. Escuela o departamento que realiza la solicitud de viaje</w:t>
-      </w:r>
-    </w:p>
-    <w:p>
-      <w:r>
-        <w:tab/>
-      </w:r>
-      <w:r>
-        <w:tab/>
-        <w:t>- ordenados según la fecha de ingreso de la solicitud de viaje.</w:t>
-      </w:r>
-    </w:p>
-    <w:p>
-      <w:r>
-        <w:tab/>
-        <w:t xml:space="preserve">-Aprobar Solicitud de </w:t>
-      </w:r>
-      <w:proofErr w:type="gramStart"/>
-      <w:r>
-        <w:t>viaje()</w:t>
-      </w:r>
-      <w:proofErr w:type="gramEnd"/>
-    </w:p>
-    <w:p>
-      <w:r>
-        <w:tab/>
-      </w:r>
-      <w:r>
-        <w:tab/>
-        <w:t>- cambiar el estado de la solicitud de viaje a “Aprobado”</w:t>
-      </w:r>
-    </w:p>
-    <w:p>
-      <w:r>
-        <w:tab/>
-      </w:r>
-      <w:r>
-        <w:tab/>
-        <w:t xml:space="preserve">- Además, en este momento se </w:t>
-      </w:r>
-      <w:r>
-        <w:t>debe asignar un chofer y un vehículo.</w:t>
-      </w:r>
-    </w:p>
-    <w:p>
-      <w:r>
-        <w:tab/>
-      </w:r>
-      <w:r>
-        <w:tab/>
-        <w:t>- El chofer asignado no puede haber sido asignado a otro viaje dentro de la</w:t>
+        <w:t>las</w:t>
+      </w:r>
+      <w:proofErr w:type="gramEnd"/>
+      <w:r>
+        <w:t xml:space="preserve"> siguientes políticas:</w:t>
+      </w:r>
+    </w:p>
+    <w:p>
+      <w:pPr>
+        <w:ind w:left="1410"/>
+      </w:pPr>
+      <w:r>
+        <w:tab/>
+      </w:r>
+      <w:r>
+        <w:tab/>
+        <w:t>- Tamaño de la contraseña, 8 caracteres como mínimo y 12 como</w:t>
+      </w:r>
+    </w:p>
+    <w:p>
+      <w:pPr>
+        <w:ind w:left="2118" w:firstLine="6"/>
+      </w:pPr>
+      <w:proofErr w:type="gramStart"/>
+      <w:r>
+        <w:t>máximo</w:t>
+      </w:r>
+      <w:proofErr w:type="gramEnd"/>
+      <w:r>
+        <w:t>.</w:t>
+      </w:r>
+    </w:p>
+    <w:p>
+      <w:pPr>
+        <w:ind w:left="2112" w:firstLine="6"/>
+      </w:pPr>
+      <w:r>
+        <w:t xml:space="preserve">- Debe incluir al menos un símbolo especial </w:t>
+      </w:r>
+      <w:proofErr w:type="gramStart"/>
+      <w:r>
+        <w:t>( !</w:t>
+      </w:r>
+      <w:proofErr w:type="gramEnd"/>
+      <w:r>
+        <w:t xml:space="preserve"> # $ ? @ ^ ~ )</w:t>
+      </w:r>
+    </w:p>
+    <w:p>
+      <w:pPr>
+        <w:ind w:left="2106" w:firstLine="6"/>
+      </w:pPr>
+      <w:r>
+        <w:t>- Debe incluir números, letras y un símbolo especial</w:t>
+      </w:r>
+    </w:p>
+    <w:p>
+      <w:pPr>
+        <w:ind w:left="2100" w:firstLine="6"/>
+      </w:pPr>
+      <w:r>
+        <w:t>- Las letras deben alternar entre mayúscula y minúscula.</w:t>
+      </w:r>
+    </w:p>
+    <w:p>
+      <w:pPr>
+        <w:ind w:left="1410"/>
+      </w:pPr>
+      <w:r>
+        <w:t>- Se debe notificar al usuario en su cuenta de correo, los datos a enviar corresponden a su nombre de usuario y contraseña.</w:t>
+      </w:r>
+    </w:p>
+    <w:p>
+      <w:pPr>
+        <w:ind w:left="1410"/>
+      </w:pPr>
+      <w:r>
+        <w:t>- La aplicación debe tener pre-cargados al menos 3 usuarios desde el archivo</w:t>
+      </w:r>
+    </w:p>
+    <w:p>
+      <w:pPr>
+        <w:ind w:left="1410"/>
+      </w:pPr>
+      <w:r>
+        <w:t xml:space="preserve">usuariosDB.XML o JSON y los datos deben estar </w:t>
+      </w:r>
+      <w:proofErr w:type="gramStart"/>
+      <w:r>
+        <w:t>cifrados .</w:t>
+      </w:r>
+      <w:proofErr w:type="gramEnd"/>
+    </w:p>
+    <w:p>
+      <w:pPr>
+        <w:ind w:left="1410"/>
+      </w:pPr>
+      <w:r>
+        <w:tab/>
+      </w:r>
+      <w:r>
+        <w:tab/>
+        <w:t>- El algoritmo de cifrado es decisión del equipo pero debe ser</w:t>
+      </w:r>
+    </w:p>
+    <w:p>
+      <w:pPr>
+        <w:ind w:left="2118" w:firstLine="6"/>
+      </w:pPr>
+      <w:proofErr w:type="gramStart"/>
+      <w:r>
+        <w:t>documentado</w:t>
+      </w:r>
+      <w:proofErr w:type="gramEnd"/>
+      <w:r>
+        <w:t>.</w:t>
+      </w:r>
+    </w:p>
+    <w:p>
+      <w:r>
+        <w:tab/>
+        <w:t xml:space="preserve">+Consultar </w:t>
+      </w:r>
+      <w:proofErr w:type="gramStart"/>
+      <w:r>
+        <w:t>datos()</w:t>
+      </w:r>
+      <w:proofErr w:type="gramEnd"/>
+    </w:p>
+    <w:p>
+      <w:r>
+        <w:tab/>
+      </w:r>
+      <w:r>
+        <w:tab/>
+        <w:t>-Top 5 de los choferes asignados a viajes → Formato gráfico de barras</w:t>
       </w:r>
     </w:p>
     <w:p>
       <w:pPr>
         <w:ind w:left="708" w:firstLine="708"/>
       </w:pPr>
-      <w:proofErr w:type="gramStart"/>
-      <w:r>
-        <w:t>misma</w:t>
-      </w:r>
-      <w:proofErr w:type="gramEnd"/>
-      <w:r>
-        <w:t xml:space="preserve"> fecha de inicio y finalización.</w:t>
+      <w:r>
+        <w:t>-Top 5 de los departamentos o escuelas según cantidad de viajes → Formato</w:t>
       </w:r>
     </w:p>
     <w:p>
@@ -1491,317 +1915,99 @@
         <w:ind w:left="708" w:firstLine="708"/>
       </w:pPr>
       <w:r>
-        <w:t>- El vehículo asignado no puede haber sido asignado a otro viaje dentro de la</w:t>
-      </w:r>
-    </w:p>
-    <w:p>
-      <w:pPr>
-        <w:ind w:left="708" w:firstLine="708"/>
-      </w:pPr>
-      <w:proofErr w:type="gramStart"/>
-      <w:r>
-        <w:t>misma</w:t>
-      </w:r>
-      <w:proofErr w:type="gramEnd"/>
-      <w:r>
-        <w:t xml:space="preserve"> fecha de inicio y </w:t>
-      </w:r>
-      <w:r>
-        <w:t>finalización.</w:t>
-      </w:r>
-    </w:p>
-    <w:p>
-      <w:pPr>
-        <w:ind w:left="708" w:firstLine="708"/>
-      </w:pPr>
-      <w:r>
-        <w:t>-La capacidad del vehículo que se asigna no puede ser inferior a la cantidad</w:t>
-      </w:r>
-    </w:p>
-    <w:p>
-      <w:pPr>
-        <w:ind w:left="708" w:firstLine="708"/>
-      </w:pPr>
-      <w:proofErr w:type="gramStart"/>
-      <w:r>
-        <w:t>de</w:t>
-      </w:r>
-      <w:proofErr w:type="gramEnd"/>
-      <w:r>
-        <w:t xml:space="preserve"> viajeros. Debe tomar en cuenta que el chofer incide en la capacidad</w:t>
-      </w:r>
-    </w:p>
-    <w:p>
-      <w:pPr>
-        <w:ind w:left="708" w:firstLine="708"/>
-      </w:pPr>
-      <w:proofErr w:type="gramStart"/>
-      <w:r>
-        <w:t>disponible</w:t>
-      </w:r>
-      <w:proofErr w:type="gramEnd"/>
-      <w:r>
-        <w:t xml:space="preserve"> de un vehículo.</w:t>
-      </w:r>
-    </w:p>
-    <w:p>
-      <w:pPr>
-        <w:ind w:left="708" w:firstLine="708"/>
-      </w:pPr>
-      <w:r>
-        <w:t>El sistema debe notificar vía correo electrónico a todos los intere</w:t>
-      </w:r>
-      <w:r>
-        <w:t>sados</w:t>
-      </w:r>
-    </w:p>
-    <w:p>
-      <w:pPr>
-        <w:ind w:left="708" w:firstLine="708"/>
-      </w:pPr>
-      <w:r>
-        <w:t>(</w:t>
-      </w:r>
-      <w:proofErr w:type="gramStart"/>
-      <w:r>
-        <w:t>chofer</w:t>
-      </w:r>
-      <w:proofErr w:type="gramEnd"/>
-      <w:r>
-        <w:t>, pasajeros y el usuario que creó la solicitud del viaje).</w:t>
-      </w:r>
-    </w:p>
-    <w:p>
-      <w:pPr>
-        <w:ind w:left="1416"/>
-      </w:pPr>
-      <w:r>
-        <w:t>Para ello se debe adjuntar en el correo un documento PDF que al menos debe contener los siguientes datos:</w:t>
-      </w:r>
-    </w:p>
-    <w:p>
-      <w:pPr>
-        <w:ind w:left="1416" w:firstLine="708"/>
-      </w:pPr>
-      <w:r>
-        <w:t>- Nombre del chofer asignado y su teléfono</w:t>
-      </w:r>
-    </w:p>
-    <w:p>
-      <w:pPr>
-        <w:ind w:left="1416" w:firstLine="708"/>
-      </w:pPr>
-      <w:r>
-        <w:t xml:space="preserve">- Punto de inicio del viaje, fecha </w:t>
-      </w:r>
-      <w:r>
-        <w:t>y hora.</w:t>
-      </w:r>
-    </w:p>
-    <w:p>
-      <w:pPr>
-        <w:ind w:left="1416" w:firstLine="708"/>
-      </w:pPr>
-      <w:r>
-        <w:t>- Lista de los viajeros y sus números de teléfono.</w:t>
-      </w:r>
-    </w:p>
-    <w:p>
-      <w:r>
-        <w:tab/>
-        <w:t xml:space="preserve">+Registrar nueva </w:t>
-      </w:r>
-      <w:proofErr w:type="gramStart"/>
-      <w:r>
-        <w:t>Secretaria()</w:t>
-      </w:r>
-      <w:proofErr w:type="gramEnd"/>
-    </w:p>
-    <w:p>
-      <w:pPr>
-        <w:ind w:left="1410"/>
-      </w:pPr>
-      <w:r>
-        <w:t>- El nombre del usuario corresponde al nombre utilizado en el correo electrónico.</w:t>
-      </w:r>
-    </w:p>
-    <w:p>
-      <w:pPr>
-        <w:ind w:left="1410"/>
-      </w:pPr>
-      <w:r>
-        <w:t>- La contraseña será generado de forma automática por el sistema siguiente</w:t>
-      </w:r>
-    </w:p>
-    <w:p>
-      <w:pPr>
-        <w:ind w:left="1410"/>
-      </w:pPr>
-      <w:proofErr w:type="gramStart"/>
-      <w:r>
-        <w:t>las</w:t>
-      </w:r>
-      <w:proofErr w:type="gramEnd"/>
-      <w:r>
-        <w:t xml:space="preserve"> </w:t>
-      </w:r>
-      <w:r>
-        <w:t>siguientes políticas:</w:t>
-      </w:r>
-    </w:p>
-    <w:p>
-      <w:pPr>
-        <w:ind w:left="1410"/>
-      </w:pPr>
-      <w:r>
-        <w:lastRenderedPageBreak/>
-        <w:tab/>
-      </w:r>
-      <w:r>
-        <w:tab/>
-        <w:t>- Tamaño de la contraseña, 8 caracteres como mínimo y 12 como</w:t>
-      </w:r>
-    </w:p>
-    <w:p>
-      <w:pPr>
-        <w:ind w:left="2118" w:firstLine="6"/>
-      </w:pPr>
-      <w:proofErr w:type="gramStart"/>
-      <w:r>
-        <w:t>máximo</w:t>
-      </w:r>
-      <w:proofErr w:type="gramEnd"/>
-      <w:r>
-        <w:t>.</w:t>
-      </w:r>
-    </w:p>
-    <w:p>
-      <w:pPr>
-        <w:ind w:left="2112" w:firstLine="6"/>
-      </w:pPr>
-      <w:r>
-        <w:t xml:space="preserve">- Debe incluir al menos un símbolo especial </w:t>
-      </w:r>
-      <w:proofErr w:type="gramStart"/>
-      <w:r>
-        <w:t>( !</w:t>
-      </w:r>
-      <w:proofErr w:type="gramEnd"/>
-      <w:r>
-        <w:t xml:space="preserve"> # $ ? @ ^ ~ )</w:t>
-      </w:r>
-    </w:p>
-    <w:p>
-      <w:pPr>
-        <w:ind w:left="2106" w:firstLine="6"/>
-      </w:pPr>
-      <w:r>
-        <w:t>- Debe incluir números, letras y un símbolo especial</w:t>
-      </w:r>
-    </w:p>
-    <w:p>
-      <w:pPr>
-        <w:ind w:left="2100" w:firstLine="6"/>
-      </w:pPr>
-      <w:r>
-        <w:t>- Las letras deben alternar entre mayúscula y m</w:t>
-      </w:r>
-      <w:r>
-        <w:t>inúscula.</w:t>
-      </w:r>
-    </w:p>
-    <w:p>
-      <w:pPr>
-        <w:ind w:left="1410"/>
-      </w:pPr>
-      <w:r>
-        <w:t>- Se debe notificar al usuario en su cuenta de correo, los datos a enviar corresponden a su nombre de usuario y contraseña.</w:t>
-      </w:r>
-    </w:p>
-    <w:p>
-      <w:pPr>
-        <w:ind w:left="1410"/>
-      </w:pPr>
-      <w:r>
-        <w:t>- La aplicación debe tener pre-cargados al menos 3 usuarios desde el archivo</w:t>
-      </w:r>
-    </w:p>
-    <w:p>
-      <w:pPr>
-        <w:ind w:left="1410"/>
-      </w:pPr>
-      <w:r>
-        <w:t>usuariosDB.XML o JSON y los datos deben estar</w:t>
-      </w:r>
-      <w:r>
-        <w:t xml:space="preserve"> </w:t>
-      </w:r>
-      <w:proofErr w:type="gramStart"/>
-      <w:r>
-        <w:t>cifrados .</w:t>
-      </w:r>
-      <w:proofErr w:type="gramEnd"/>
-    </w:p>
-    <w:p>
-      <w:pPr>
-        <w:ind w:left="1410"/>
-      </w:pPr>
-      <w:r>
-        <w:tab/>
-      </w:r>
-      <w:r>
-        <w:tab/>
-        <w:t>- El algoritmo de cifrado es decisión del equipo pero debe ser</w:t>
-      </w:r>
-    </w:p>
-    <w:p>
-      <w:pPr>
-        <w:ind w:left="2118" w:firstLine="6"/>
-      </w:pPr>
-      <w:proofErr w:type="gramStart"/>
-      <w:r>
-        <w:t>documentado</w:t>
-      </w:r>
-      <w:proofErr w:type="gramEnd"/>
-      <w:r>
-        <w:t>.</w:t>
-      </w:r>
-    </w:p>
-    <w:p>
-      <w:r>
-        <w:tab/>
-        <w:t xml:space="preserve">+Consultar </w:t>
-      </w:r>
-      <w:proofErr w:type="gramStart"/>
-      <w:r>
-        <w:t>datos()</w:t>
-      </w:r>
-      <w:proofErr w:type="gramEnd"/>
-    </w:p>
-    <w:p>
-      <w:r>
-        <w:tab/>
-      </w:r>
-      <w:r>
-        <w:tab/>
-        <w:t>-Top 5 de los choferes asignados a viajes → Formato gráfico de barras</w:t>
-      </w:r>
-    </w:p>
-    <w:p>
-      <w:pPr>
-        <w:ind w:left="708" w:firstLine="708"/>
-      </w:pPr>
-      <w:r>
-        <w:t>-Top 5 de los departamentos o escuelas según cantidad de viajes → Formato</w:t>
-      </w:r>
-    </w:p>
-    <w:p>
-      <w:pPr>
-        <w:ind w:left="708" w:firstLine="708"/>
-      </w:pPr>
-      <w:r>
         <w:t>Gráfico de pastel (circular)</w:t>
       </w:r>
+    </w:p>
+    <w:p>
+      <w:r>
+        <w:t>Faltante:</w:t>
+      </w:r>
+    </w:p>
+    <w:p>
+      <w:pPr>
+        <w:pStyle w:val="Prrafodelista"/>
+        <w:numPr>
+          <w:ilvl w:val="0"/>
+          <w:numId w:val="1"/>
+        </w:numPr>
+      </w:pPr>
+      <w:r>
+        <w:t>Listar Viajes</w:t>
+      </w:r>
+    </w:p>
+    <w:p>
+      <w:pPr>
+        <w:pStyle w:val="Prrafodelista"/>
+        <w:numPr>
+          <w:ilvl w:val="0"/>
+          <w:numId w:val="1"/>
+        </w:numPr>
+      </w:pPr>
+      <w:r>
+        <w:t>Aprobar Solicitud de viaje</w:t>
+      </w:r>
+    </w:p>
+    <w:p>
+      <w:pPr>
+        <w:pStyle w:val="Prrafodelista"/>
+        <w:numPr>
+          <w:ilvl w:val="0"/>
+          <w:numId w:val="1"/>
+        </w:numPr>
+      </w:pPr>
+      <w:r>
+        <w:t>Registrar nueva Secretaria</w:t>
+      </w:r>
+    </w:p>
+    <w:p>
+      <w:pPr>
+        <w:pStyle w:val="Prrafodelista"/>
+        <w:numPr>
+          <w:ilvl w:val="0"/>
+          <w:numId w:val="1"/>
+        </w:numPr>
+      </w:pPr>
+      <w:r>
+        <w:t>Consultar datos</w:t>
+      </w:r>
+    </w:p>
+    <w:p>
+      <w:pPr>
+        <w:pStyle w:val="Prrafodelista"/>
+        <w:numPr>
+          <w:ilvl w:val="0"/>
+          <w:numId w:val="1"/>
+        </w:numPr>
+      </w:pPr>
+      <w:r>
+        <w:t>Generar un PDF y agregarlo al correo</w:t>
+      </w:r>
+    </w:p>
+    <w:p>
+      <w:pPr>
+        <w:pStyle w:val="Prrafodelista"/>
+        <w:numPr>
+          <w:ilvl w:val="0"/>
+          <w:numId w:val="1"/>
+        </w:numPr>
+      </w:pPr>
+      <w:r>
+        <w:t>Mensajes</w:t>
+      </w:r>
+    </w:p>
+    <w:p>
+      <w:pPr>
+        <w:pStyle w:val="Prrafodelista"/>
+        <w:numPr>
+          <w:ilvl w:val="0"/>
+          <w:numId w:val="1"/>
+        </w:numPr>
+      </w:pPr>
+      <w:proofErr w:type="spellStart"/>
+      <w:r>
+        <w:t>Encriptador</w:t>
+      </w:r>
+      <w:proofErr w:type="spellEnd"/>
     </w:p>
     <w:sectPr>
       <w:pgSz w:w="11906" w:h="16838"/>
@@ -1812,6 +2018,100 @@
     </w:sectPr>
   </w:body>
 </w:document>
+</file>
+
+<file path=word/numbering.xml><?xml version="1.0" encoding="utf-8"?>
+<w:numbering xmlns:ve="http://schemas.openxmlformats.org/markup-compatibility/2006" xmlns:o="urn:schemas-microsoft-com:office:office" xmlns:r="http://schemas.openxmlformats.org/officeDocument/2006/relationships" xmlns:m="http://schemas.openxmlformats.org/officeDocument/2006/math" xmlns:v="urn:schemas-microsoft-com:vml" xmlns:wp="http://schemas.openxmlformats.org/drawingml/2006/wordprocessingDrawing" xmlns:w10="urn:schemas-microsoft-com:office:word" xmlns:w="http://schemas.openxmlformats.org/wordprocessingml/2006/main" xmlns:wne="http://schemas.microsoft.com/office/word/2006/wordml">
+  <w:abstractNum w:abstractNumId="0">
+    <w:nsid w:val="34AC7349"/>
+    <w:multiLevelType w:val="hybridMultilevel"/>
+    <w:tmpl w:val="2A6E07CE"/>
+    <w:lvl w:ilvl="0" w:tplc="0C0A000F">
+      <w:start w:val="1"/>
+      <w:numFmt w:val="decimal"/>
+      <w:lvlText w:val="%1."/>
+      <w:lvlJc w:val="left"/>
+      <w:pPr>
+        <w:ind w:left="720" w:hanging="360"/>
+      </w:pPr>
+    </w:lvl>
+    <w:lvl w:ilvl="1" w:tplc="0C0A0019" w:tentative="1">
+      <w:start w:val="1"/>
+      <w:numFmt w:val="lowerLetter"/>
+      <w:lvlText w:val="%2."/>
+      <w:lvlJc w:val="left"/>
+      <w:pPr>
+        <w:ind w:left="1440" w:hanging="360"/>
+      </w:pPr>
+    </w:lvl>
+    <w:lvl w:ilvl="2" w:tplc="0C0A001B" w:tentative="1">
+      <w:start w:val="1"/>
+      <w:numFmt w:val="lowerRoman"/>
+      <w:lvlText w:val="%3."/>
+      <w:lvlJc w:val="right"/>
+      <w:pPr>
+        <w:ind w:left="2160" w:hanging="180"/>
+      </w:pPr>
+    </w:lvl>
+    <w:lvl w:ilvl="3" w:tplc="0C0A000F" w:tentative="1">
+      <w:start w:val="1"/>
+      <w:numFmt w:val="decimal"/>
+      <w:lvlText w:val="%4."/>
+      <w:lvlJc w:val="left"/>
+      <w:pPr>
+        <w:ind w:left="2880" w:hanging="360"/>
+      </w:pPr>
+    </w:lvl>
+    <w:lvl w:ilvl="4" w:tplc="0C0A0019" w:tentative="1">
+      <w:start w:val="1"/>
+      <w:numFmt w:val="lowerLetter"/>
+      <w:lvlText w:val="%5."/>
+      <w:lvlJc w:val="left"/>
+      <w:pPr>
+        <w:ind w:left="3600" w:hanging="360"/>
+      </w:pPr>
+    </w:lvl>
+    <w:lvl w:ilvl="5" w:tplc="0C0A001B" w:tentative="1">
+      <w:start w:val="1"/>
+      <w:numFmt w:val="lowerRoman"/>
+      <w:lvlText w:val="%6."/>
+      <w:lvlJc w:val="right"/>
+      <w:pPr>
+        <w:ind w:left="4320" w:hanging="180"/>
+      </w:pPr>
+    </w:lvl>
+    <w:lvl w:ilvl="6" w:tplc="0C0A000F" w:tentative="1">
+      <w:start w:val="1"/>
+      <w:numFmt w:val="decimal"/>
+      <w:lvlText w:val="%7."/>
+      <w:lvlJc w:val="left"/>
+      <w:pPr>
+        <w:ind w:left="5040" w:hanging="360"/>
+      </w:pPr>
+    </w:lvl>
+    <w:lvl w:ilvl="7" w:tplc="0C0A0019" w:tentative="1">
+      <w:start w:val="1"/>
+      <w:numFmt w:val="lowerLetter"/>
+      <w:lvlText w:val="%8."/>
+      <w:lvlJc w:val="left"/>
+      <w:pPr>
+        <w:ind w:left="5760" w:hanging="360"/>
+      </w:pPr>
+    </w:lvl>
+    <w:lvl w:ilvl="8" w:tplc="0C0A001B" w:tentative="1">
+      <w:start w:val="1"/>
+      <w:numFmt w:val="lowerRoman"/>
+      <w:lvlText w:val="%9."/>
+      <w:lvlJc w:val="right"/>
+      <w:pPr>
+        <w:ind w:left="6480" w:hanging="180"/>
+      </w:pPr>
+    </w:lvl>
+  </w:abstractNum>
+  <w:num w:numId="1">
+    <w:abstractNumId w:val="0"/>
+  </w:num>
+</w:numbering>
 </file>
 
 <file path=word/styles.xml><?xml version="1.0" encoding="utf-8"?>
@@ -2062,6 +2362,17 @@
     <w:rPr>
       <w:rFonts w:cs="Lohit Devanagari"/>
     </w:rPr>
+  </w:style>
+  <w:style w:type="paragraph" w:styleId="Prrafodelista">
+    <w:name w:val="List Paragraph"/>
+    <w:basedOn w:val="Normal"/>
+    <w:uiPriority w:val="34"/>
+    <w:qFormat/>
+    <w:rsid w:val="00D51D06"/>
+    <w:pPr>
+      <w:ind w:left="720"/>
+      <w:contextualSpacing/>
+    </w:pPr>
   </w:style>
 </w:styles>
 </file>

</xml_diff>